<commit_message>
design pattern week 2
</commit_message>
<xml_diff>
--- a/design_pattern/Design Pattern.docx
+++ b/design_pattern/Design Pattern.docx
@@ -25,6 +25,50 @@
     </w:p>
     <w:p>
       <w:pPr>
+        <w:rPr>
+          <w:rFonts w:ascii="Arial" w:hAnsi="Arial" w:cs="Arial"/>
+          <w:b/>
+          <w:bCs/>
+          <w:sz w:val="36"/>
+          <w:szCs w:val="36"/>
+        </w:rPr>
+      </w:pPr>
+    </w:p>
+    <w:p>
+      <w:pPr>
+        <w:rPr>
+          <w:rFonts w:ascii="Arial" w:hAnsi="Arial" w:cs="Arial"/>
+          <w:b/>
+          <w:bCs/>
+          <w:sz w:val="28"/>
+          <w:szCs w:val="28"/>
+          <w:lang w:val="vi-VN"/>
+        </w:rPr>
+      </w:pPr>
+      <w:r>
+        <w:rPr>
+          <w:rFonts w:ascii="Arial" w:hAnsi="Arial" w:cs="Arial"/>
+          <w:b/>
+          <w:bCs/>
+          <w:sz w:val="28"/>
+          <w:szCs w:val="28"/>
+        </w:rPr>
+        <w:t>Creational</w:t>
+      </w:r>
+      <w:r>
+        <w:rPr>
+          <w:rFonts w:ascii="Arial" w:hAnsi="Arial" w:cs="Arial"/>
+          <w:b/>
+          <w:bCs/>
+          <w:sz w:val="28"/>
+          <w:szCs w:val="28"/>
+          <w:lang w:val="vi-VN"/>
+        </w:rPr>
+        <w:t xml:space="preserve"> Pattern</w:t>
+      </w:r>
+    </w:p>
+    <w:p>
+      <w:pPr>
         <w:pStyle w:val="ListParagraph"/>
         <w:numPr>
           <w:ilvl w:val="0"/>
@@ -75,6 +119,7 @@
           <w:lang w:val="vi-VN"/>
         </w:rPr>
       </w:pPr>
+      <w:proofErr w:type="spellStart"/>
       <w:r>
         <w:rPr>
           <w:rFonts w:ascii="Arial" w:hAnsi="Arial" w:cs="Arial"/>
@@ -83,14 +128,35 @@
         </w:rPr>
         <w:t>Ưu</w:t>
       </w:r>
-      <w:r>
-        <w:rPr>
-          <w:rFonts w:ascii="Arial" w:hAnsi="Arial" w:cs="Arial"/>
-          <w:sz w:val="28"/>
-          <w:szCs w:val="28"/>
-          <w:lang w:val="vi-VN"/>
-        </w:rPr>
-        <w:t xml:space="preserve"> điểm : dễ cài đặt</w:t>
+      <w:proofErr w:type="spellEnd"/>
+      <w:r>
+        <w:rPr>
+          <w:rFonts w:ascii="Arial" w:hAnsi="Arial" w:cs="Arial"/>
+          <w:sz w:val="28"/>
+          <w:szCs w:val="28"/>
+          <w:lang w:val="vi-VN"/>
+        </w:rPr>
+        <w:t xml:space="preserve"> </w:t>
+      </w:r>
+      <w:proofErr w:type="gramStart"/>
+      <w:r>
+        <w:rPr>
+          <w:rFonts w:ascii="Arial" w:hAnsi="Arial" w:cs="Arial"/>
+          <w:sz w:val="28"/>
+          <w:szCs w:val="28"/>
+          <w:lang w:val="vi-VN"/>
+        </w:rPr>
+        <w:t>điểm :</w:t>
+      </w:r>
+      <w:proofErr w:type="gramEnd"/>
+      <w:r>
+        <w:rPr>
+          <w:rFonts w:ascii="Arial" w:hAnsi="Arial" w:cs="Arial"/>
+          <w:sz w:val="28"/>
+          <w:szCs w:val="28"/>
+          <w:lang w:val="vi-VN"/>
+        </w:rPr>
+        <w:t xml:space="preserve"> dễ cài đặt</w:t>
       </w:r>
     </w:p>
     <w:p>
@@ -201,7 +267,17 @@
           <w:szCs w:val="28"/>
           <w:lang w:val="vi-VN"/>
         </w:rPr>
-        <w:t xml:space="preserve"> Factory </w:t>
+        <w:t xml:space="preserve"> </w:t>
+      </w:r>
+      <w:proofErr w:type="gramStart"/>
+      <w:r>
+        <w:rPr>
+          <w:rFonts w:ascii="Arial" w:hAnsi="Arial" w:cs="Arial"/>
+          <w:sz w:val="28"/>
+          <w:szCs w:val="28"/>
+          <w:lang w:val="vi-VN"/>
+        </w:rPr>
+        <w:t xml:space="preserve">Factory </w:t>
       </w:r>
       <w:r>
         <w:rPr>
@@ -211,17 +287,19 @@
         </w:rPr>
         <w:t xml:space="preserve"> Pattern</w:t>
       </w:r>
-    </w:p>
-    <w:p>
-      <w:pPr>
-        <w:pStyle w:val="ListParagraph"/>
-        <w:rPr>
-          <w:rFonts w:ascii="Arial" w:hAnsi="Arial" w:cs="Arial"/>
-          <w:sz w:val="28"/>
-          <w:szCs w:val="28"/>
-          <w:lang w:val="vi-VN"/>
-        </w:rPr>
-      </w:pPr>
+      <w:proofErr w:type="gramEnd"/>
+    </w:p>
+    <w:p>
+      <w:pPr>
+        <w:pStyle w:val="ListParagraph"/>
+        <w:rPr>
+          <w:rFonts w:ascii="Arial" w:hAnsi="Arial" w:cs="Arial"/>
+          <w:sz w:val="28"/>
+          <w:szCs w:val="28"/>
+          <w:lang w:val="vi-VN"/>
+        </w:rPr>
+      </w:pPr>
+      <w:proofErr w:type="spellStart"/>
       <w:r>
         <w:rPr>
           <w:rFonts w:ascii="Arial" w:hAnsi="Arial" w:cs="Arial"/>
@@ -230,6 +308,7 @@
         </w:rPr>
         <w:t>Là</w:t>
       </w:r>
+      <w:proofErr w:type="spellEnd"/>
       <w:r>
         <w:rPr>
           <w:rFonts w:ascii="Arial" w:hAnsi="Arial" w:cs="Arial"/>
@@ -461,6 +540,7 @@
           <w:lang w:val="vi-VN"/>
         </w:rPr>
       </w:pPr>
+      <w:proofErr w:type="spellStart"/>
       <w:r>
         <w:rPr>
           <w:rFonts w:ascii="Arial" w:hAnsi="Arial" w:cs="Arial"/>
@@ -469,14 +549,35 @@
         </w:rPr>
         <w:t>Nhược</w:t>
       </w:r>
-      <w:r>
-        <w:rPr>
-          <w:rFonts w:ascii="Arial" w:hAnsi="Arial" w:cs="Arial"/>
-          <w:sz w:val="28"/>
-          <w:szCs w:val="28"/>
-          <w:lang w:val="vi-VN"/>
-        </w:rPr>
-        <w:t xml:space="preserve"> điểm : tăng độ phức tạp khi cài đặt</w:t>
+      <w:proofErr w:type="spellEnd"/>
+      <w:r>
+        <w:rPr>
+          <w:rFonts w:ascii="Arial" w:hAnsi="Arial" w:cs="Arial"/>
+          <w:sz w:val="28"/>
+          <w:szCs w:val="28"/>
+          <w:lang w:val="vi-VN"/>
+        </w:rPr>
+        <w:t xml:space="preserve"> </w:t>
+      </w:r>
+      <w:proofErr w:type="gramStart"/>
+      <w:r>
+        <w:rPr>
+          <w:rFonts w:ascii="Arial" w:hAnsi="Arial" w:cs="Arial"/>
+          <w:sz w:val="28"/>
+          <w:szCs w:val="28"/>
+          <w:lang w:val="vi-VN"/>
+        </w:rPr>
+        <w:t>điểm :</w:t>
+      </w:r>
+      <w:proofErr w:type="gramEnd"/>
+      <w:r>
+        <w:rPr>
+          <w:rFonts w:ascii="Arial" w:hAnsi="Arial" w:cs="Arial"/>
+          <w:sz w:val="28"/>
+          <w:szCs w:val="28"/>
+          <w:lang w:val="vi-VN"/>
+        </w:rPr>
+        <w:t xml:space="preserve"> tăng độ phức tạp khi cài đặt</w:t>
       </w:r>
     </w:p>
     <w:p>
@@ -511,6 +612,7 @@
           <w:szCs w:val="28"/>
           <w:lang w:val="vi-VN"/>
         </w:rPr>
+        <w:lastRenderedPageBreak/>
         <w:t>Prototype Pattern</w:t>
       </w:r>
     </w:p>
@@ -551,7 +653,6 @@
           <w:szCs w:val="28"/>
           <w:lang w:val="vi-VN"/>
         </w:rPr>
-        <w:lastRenderedPageBreak/>
         <w:t>Ưu điểm : tối ưu về tốc độ khi không spam vào nguồn dữ liệu khi bị hạn chế về phần cứng</w:t>
       </w:r>
     </w:p>
@@ -573,6 +674,259 @@
           <w:lang w:val="vi-VN"/>
         </w:rPr>
         <w:t xml:space="preserve">Nhược điểm : khó kiểm soát khi dữ liệu gốc bị thay đổi, dẫn đến không đồng bộ </w:t>
+      </w:r>
+    </w:p>
+    <w:p>
+      <w:pPr>
+        <w:rPr>
+          <w:rFonts w:ascii="Arial" w:hAnsi="Arial" w:cs="Arial"/>
+          <w:b/>
+          <w:bCs/>
+          <w:sz w:val="28"/>
+          <w:szCs w:val="28"/>
+          <w:lang w:val="vi-VN"/>
+        </w:rPr>
+      </w:pPr>
+      <w:r>
+        <w:rPr>
+          <w:rFonts w:ascii="Arial" w:hAnsi="Arial" w:cs="Arial"/>
+          <w:b/>
+          <w:bCs/>
+          <w:sz w:val="28"/>
+          <w:szCs w:val="28"/>
+          <w:lang w:val="vi-VN"/>
+        </w:rPr>
+        <w:t>Structual Pattern</w:t>
+      </w:r>
+    </w:p>
+    <w:p>
+      <w:pPr>
+        <w:pStyle w:val="ListParagraph"/>
+        <w:numPr>
+          <w:ilvl w:val="0"/>
+          <w:numId w:val="1"/>
+        </w:numPr>
+        <w:rPr>
+          <w:rFonts w:ascii="Arial" w:hAnsi="Arial" w:cs="Arial"/>
+          <w:sz w:val="28"/>
+          <w:szCs w:val="28"/>
+          <w:lang w:val="vi-VN"/>
+        </w:rPr>
+      </w:pPr>
+      <w:r>
+        <w:rPr>
+          <w:rFonts w:ascii="Arial" w:hAnsi="Arial" w:cs="Arial"/>
+          <w:sz w:val="28"/>
+          <w:szCs w:val="28"/>
+          <w:lang w:val="vi-VN"/>
+        </w:rPr>
+        <w:t>Adapter Pattern</w:t>
+      </w:r>
+    </w:p>
+    <w:p>
+      <w:pPr>
+        <w:pStyle w:val="ListParagraph"/>
+        <w:rPr>
+          <w:rFonts w:ascii="Arial" w:hAnsi="Arial" w:cs="Arial"/>
+          <w:sz w:val="28"/>
+          <w:szCs w:val="28"/>
+          <w:lang w:val="vi-VN"/>
+        </w:rPr>
+      </w:pPr>
+      <w:r>
+        <w:rPr>
+          <w:rFonts w:ascii="Arial" w:hAnsi="Arial" w:cs="Arial"/>
+          <w:sz w:val="28"/>
+          <w:szCs w:val="28"/>
+          <w:lang w:val="vi-VN"/>
+        </w:rPr>
+        <w:t>Cho phép những object không liên quan đến nhau có thể hoạt động và tương thích với nhau</w:t>
+      </w:r>
+    </w:p>
+    <w:p>
+      <w:pPr>
+        <w:pStyle w:val="ListParagraph"/>
+        <w:rPr>
+          <w:rFonts w:ascii="Arial" w:hAnsi="Arial" w:cs="Arial"/>
+          <w:sz w:val="28"/>
+          <w:szCs w:val="28"/>
+          <w:lang w:val="vi-VN"/>
+        </w:rPr>
+      </w:pPr>
+      <w:r>
+        <w:rPr>
+          <w:rFonts w:ascii="Arial" w:hAnsi="Arial" w:cs="Arial"/>
+          <w:sz w:val="28"/>
+          <w:szCs w:val="28"/>
+          <w:lang w:val="vi-VN"/>
+        </w:rPr>
+        <w:t>Ưu điểm : các object không cần có mối liên nào giữa chúng</w:t>
+      </w:r>
+    </w:p>
+    <w:p>
+      <w:pPr>
+        <w:pStyle w:val="ListParagraph"/>
+        <w:rPr>
+          <w:rFonts w:ascii="Arial" w:hAnsi="Arial" w:cs="Arial"/>
+          <w:sz w:val="28"/>
+          <w:szCs w:val="28"/>
+          <w:lang w:val="vi-VN"/>
+        </w:rPr>
+      </w:pPr>
+      <w:r>
+        <w:rPr>
+          <w:rFonts w:ascii="Arial" w:hAnsi="Arial" w:cs="Arial"/>
+          <w:sz w:val="28"/>
+          <w:szCs w:val="28"/>
+          <w:lang w:val="vi-VN"/>
+        </w:rPr>
+        <w:t>Nhược điểm : cài đặt lằng nhằng nếu logic phức tạp</w:t>
+      </w:r>
+    </w:p>
+    <w:p>
+      <w:pPr>
+        <w:pStyle w:val="ListParagraph"/>
+        <w:numPr>
+          <w:ilvl w:val="0"/>
+          <w:numId w:val="1"/>
+        </w:numPr>
+        <w:rPr>
+          <w:rFonts w:ascii="Arial" w:hAnsi="Arial" w:cs="Arial"/>
+          <w:sz w:val="28"/>
+          <w:szCs w:val="28"/>
+          <w:lang w:val="vi-VN"/>
+        </w:rPr>
+      </w:pPr>
+      <w:r>
+        <w:rPr>
+          <w:rFonts w:ascii="Arial" w:hAnsi="Arial" w:cs="Arial"/>
+          <w:sz w:val="28"/>
+          <w:szCs w:val="28"/>
+          <w:lang w:val="vi-VN"/>
+        </w:rPr>
+        <w:t>Bridge Pattern</w:t>
+      </w:r>
+    </w:p>
+    <w:p>
+      <w:pPr>
+        <w:pStyle w:val="ListParagraph"/>
+        <w:rPr>
+          <w:rFonts w:ascii="Arial" w:hAnsi="Arial" w:cs="Arial"/>
+          <w:sz w:val="28"/>
+          <w:szCs w:val="28"/>
+          <w:lang w:val="vi-VN"/>
+        </w:rPr>
+      </w:pPr>
+      <w:r>
+        <w:rPr>
+          <w:rFonts w:ascii="Arial" w:hAnsi="Arial" w:cs="Arial"/>
+          <w:sz w:val="28"/>
+          <w:szCs w:val="28"/>
+          <w:lang w:val="vi-VN"/>
+        </w:rPr>
+        <w:t>Tạo ra cầu nối giữa các object mà có chung tính trừu tượng</w:t>
+      </w:r>
+    </w:p>
+    <w:p>
+      <w:pPr>
+        <w:pStyle w:val="ListParagraph"/>
+        <w:rPr>
+          <w:rFonts w:ascii="Arial" w:hAnsi="Arial" w:cs="Arial"/>
+          <w:sz w:val="28"/>
+          <w:szCs w:val="28"/>
+          <w:lang w:val="vi-VN"/>
+        </w:rPr>
+      </w:pPr>
+      <w:r>
+        <w:rPr>
+          <w:rFonts w:ascii="Arial" w:hAnsi="Arial" w:cs="Arial"/>
+          <w:sz w:val="28"/>
+          <w:szCs w:val="28"/>
+          <w:lang w:val="vi-VN"/>
+        </w:rPr>
+        <w:t>Ưu điểm : object dễ dàng khởi tạo độc lập với nhau</w:t>
+      </w:r>
+    </w:p>
+    <w:p>
+      <w:pPr>
+        <w:pStyle w:val="ListParagraph"/>
+        <w:rPr>
+          <w:rFonts w:ascii="Arial" w:hAnsi="Arial" w:cs="Arial"/>
+          <w:sz w:val="28"/>
+          <w:szCs w:val="28"/>
+          <w:lang w:val="vi-VN"/>
+        </w:rPr>
+      </w:pPr>
+      <w:r>
+        <w:rPr>
+          <w:rFonts w:ascii="Arial" w:hAnsi="Arial" w:cs="Arial"/>
+          <w:sz w:val="28"/>
+          <w:szCs w:val="28"/>
+          <w:lang w:val="vi-VN"/>
+        </w:rPr>
+        <w:t>Nhược điểm : tìm ra được tính trừ tượng tổng quát nhất của các object liên quan</w:t>
+      </w:r>
+    </w:p>
+    <w:p>
+      <w:pPr>
+        <w:pStyle w:val="ListParagraph"/>
+        <w:numPr>
+          <w:ilvl w:val="0"/>
+          <w:numId w:val="1"/>
+        </w:numPr>
+        <w:rPr>
+          <w:rFonts w:ascii="Arial" w:hAnsi="Arial" w:cs="Arial"/>
+          <w:sz w:val="28"/>
+          <w:szCs w:val="28"/>
+          <w:lang w:val="vi-VN"/>
+        </w:rPr>
+      </w:pPr>
+      <w:r>
+        <w:rPr>
+          <w:rFonts w:ascii="Arial" w:hAnsi="Arial" w:cs="Arial"/>
+          <w:sz w:val="28"/>
+          <w:szCs w:val="28"/>
+          <w:lang w:val="vi-VN"/>
+        </w:rPr>
+        <w:t>FilterPattern</w:t>
+      </w:r>
+    </w:p>
+    <w:p>
+      <w:pPr>
+        <w:pStyle w:val="ListParagraph"/>
+        <w:rPr>
+          <w:rFonts w:ascii="Arial" w:hAnsi="Arial" w:cs="Arial"/>
+          <w:sz w:val="28"/>
+          <w:szCs w:val="28"/>
+          <w:lang w:val="vi-VN"/>
+        </w:rPr>
+      </w:pPr>
+      <w:r>
+        <w:rPr>
+          <w:rFonts w:ascii="Arial" w:hAnsi="Arial" w:cs="Arial"/>
+          <w:sz w:val="28"/>
+          <w:szCs w:val="28"/>
+          <w:lang w:val="vi-VN"/>
+        </w:rPr>
+        <w:t xml:space="preserve">Dựa trên ý tưởng </w:t>
+      </w:r>
+      <w:r>
+        <w:rPr>
+          <w:rFonts w:ascii="Arial" w:hAnsi="Arial" w:cs="Arial"/>
+          <w:sz w:val="28"/>
+          <w:szCs w:val="28"/>
+          <w:lang w:val="vi-VN"/>
+        </w:rPr>
+        <w:t>loose coupling</w:t>
+      </w:r>
+      <w:r>
+        <w:rPr>
+          <w:rFonts w:ascii="Arial" w:hAnsi="Arial" w:cs="Arial"/>
+          <w:sz w:val="28"/>
+          <w:szCs w:val="28"/>
+          <w:lang w:val="vi-VN"/>
+        </w:rPr>
+        <w:t xml:space="preserve"> để tạo ra các tác vụ độc lập nhằm để phân loại dữ liệu</w:t>
       </w:r>
     </w:p>
     <w:sectPr>

</xml_diff>